<commit_message>
edit TP a UDSPAPI
</commit_message>
<xml_diff>
--- a/občianske právo hmotné/OPH hod 01 - 11.10.2019.docx
+++ b/občianske právo hmotné/OPH hod 01 - 11.10.2019.docx
@@ -166,6 +166,8 @@
             </w:rPr>
             <w:t>Obsah</w:t>
           </w:r>
+          <w:bookmarkStart w:id="0" w:name="_GoBack"/>
+          <w:bookmarkEnd w:id="0"/>
         </w:p>
         <w:p>
           <w:pPr>
@@ -1196,6 +1198,61 @@
         <w:p>
           <w:pPr>
             <w:pStyle w:val="Obsah1"/>
+          </w:pPr>
+          <w:hyperlink w:anchor="_Toc22772906" w:history="1">
+            <w:r>
+              <w:rPr>
+                <w:rStyle w:val="Hypertextovprepojenie"/>
+              </w:rPr>
+              <w:t>Subjektívne právo</w:t>
+            </w:r>
+            <w:r>
+              <w:rPr>
+                <w:webHidden/>
+              </w:rPr>
+              <w:tab/>
+            </w:r>
+            <w:r>
+              <w:rPr>
+                <w:webHidden/>
+              </w:rPr>
+              <w:fldChar w:fldCharType="begin"/>
+            </w:r>
+            <w:r>
+              <w:rPr>
+                <w:webHidden/>
+              </w:rPr>
+              <w:instrText xml:space="preserve"> PAGEREF _Toc22772906 \h </w:instrText>
+            </w:r>
+            <w:r>
+              <w:rPr>
+                <w:webHidden/>
+              </w:rPr>
+            </w:r>
+            <w:r>
+              <w:rPr>
+                <w:webHidden/>
+              </w:rPr>
+              <w:fldChar w:fldCharType="separate"/>
+            </w:r>
+            <w:r>
+              <w:rPr>
+                <w:webHidden/>
+              </w:rPr>
+              <w:t>4</w:t>
+            </w:r>
+            <w:r>
+              <w:rPr>
+                <w:webHidden/>
+              </w:rPr>
+              <w:fldChar w:fldCharType="end"/>
+            </w:r>
+          </w:hyperlink>
+        </w:p>
+        <w:p/>
+        <w:p>
+          <w:pPr>
+            <w:pStyle w:val="Obsah1"/>
             <w:rPr>
               <w:rFonts w:eastAsiaTheme="minorEastAsia"/>
               <w:lang w:eastAsia="sk-SK"/>
@@ -1206,7 +1263,7 @@
               <w:rPr>
                 <w:rStyle w:val="Hypertextovprepojenie"/>
               </w:rPr>
-              <w:t>Subjektívne právo</w:t>
+              <w:t>Zoznam pojmov</w:t>
             </w:r>
             <w:r>
               <w:rPr>
@@ -1218,39 +1275,11 @@
               <w:rPr>
                 <w:webHidden/>
               </w:rPr>
-              <w:fldChar w:fldCharType="begin"/>
-            </w:r>
-            <w:r>
-              <w:rPr>
-                <w:webHidden/>
-              </w:rPr>
-              <w:instrText xml:space="preserve"> PAGEREF _Toc22772906 \h </w:instrText>
-            </w:r>
-            <w:r>
-              <w:rPr>
-                <w:webHidden/>
-              </w:rPr>
-            </w:r>
-            <w:r>
-              <w:rPr>
-                <w:webHidden/>
-              </w:rPr>
-              <w:fldChar w:fldCharType="separate"/>
-            </w:r>
-            <w:r>
-              <w:rPr>
-                <w:webHidden/>
-              </w:rPr>
-              <w:t>4</w:t>
-            </w:r>
-            <w:r>
-              <w:rPr>
-                <w:webHidden/>
-              </w:rPr>
-              <w:fldChar w:fldCharType="end"/>
+              <w:t>6</w:t>
             </w:r>
           </w:hyperlink>
         </w:p>
+        <w:p/>
         <w:p>
           <w:r>
             <w:fldChar w:fldCharType="end"/>
@@ -1269,8 +1298,6 @@
       <w:r>
         <w:br w:type="page"/>
       </w:r>
-      <w:bookmarkStart w:id="0" w:name="_GoBack"/>
-      <w:bookmarkEnd w:id="0"/>
     </w:p>
     <w:p>
       <w:pPr>
@@ -1588,7 +1615,25 @@
         <w:jc w:val="both"/>
       </w:pPr>
       <w:r>
-        <w:t>kogentná (záväzná</w:t>
+        <w:t>kogentná</w:t>
+      </w:r>
+      <w:r>
+        <w:fldChar w:fldCharType="begin"/>
+      </w:r>
+      <w:r>
+        <w:instrText xml:space="preserve"> XE "</w:instrText>
+      </w:r>
+      <w:r>
+        <w:instrText>kogentná právna norma</w:instrText>
+      </w:r>
+      <w:r>
+        <w:instrText xml:space="preserve">" </w:instrText>
+      </w:r>
+      <w:r>
+        <w:fldChar w:fldCharType="end"/>
+      </w:r>
+      <w:r>
+        <w:t xml:space="preserve"> (záväzná</w:t>
       </w:r>
       <w:r>
         <w:t xml:space="preserve"> – dĺžka skúšobnej doby..</w:t>
@@ -1607,7 +1652,25 @@
         <w:jc w:val="both"/>
       </w:pPr>
       <w:r>
-        <w:t>dispozitívna (s možnosťou odklonenia sa – rozdelenie pracovnej doby..)</w:t>
+        <w:t>dispozitívna</w:t>
+      </w:r>
+      <w:r>
+        <w:fldChar w:fldCharType="begin"/>
+      </w:r>
+      <w:r>
+        <w:instrText xml:space="preserve"> XE "</w:instrText>
+      </w:r>
+      <w:r>
+        <w:instrText>dispozitívna právna norma</w:instrText>
+      </w:r>
+      <w:r>
+        <w:instrText xml:space="preserve">" </w:instrText>
+      </w:r>
+      <w:r>
+        <w:fldChar w:fldCharType="end"/>
+      </w:r>
+      <w:r>
+        <w:t xml:space="preserve"> (s možnosťou odklonenia sa – rozdelenie pracovnej doby..)</w:t>
       </w:r>
     </w:p>
     <w:p>
@@ -1626,7 +1689,25 @@
         <w:jc w:val="both"/>
       </w:pPr>
       <w:r>
-        <w:t>oprávňujúca (dedičstvo, možnosť odmietnuť)</w:t>
+        <w:t>oprávňujúca</w:t>
+      </w:r>
+      <w:r>
+        <w:fldChar w:fldCharType="begin"/>
+      </w:r>
+      <w:r>
+        <w:instrText xml:space="preserve"> XE "</w:instrText>
+      </w:r>
+      <w:r>
+        <w:instrText>oprávňujúca právna norma</w:instrText>
+      </w:r>
+      <w:r>
+        <w:instrText xml:space="preserve">" </w:instrText>
+      </w:r>
+      <w:r>
+        <w:fldChar w:fldCharType="end"/>
+      </w:r>
+      <w:r>
+        <w:t xml:space="preserve"> (dedičstvo, možnosť odmietnuť)</w:t>
       </w:r>
     </w:p>
     <w:p>
@@ -1639,7 +1720,25 @@
         <w:jc w:val="both"/>
       </w:pPr>
       <w:r>
-        <w:t>porúčajúca (zakazujúca)</w:t>
+        <w:t>porúčajúca</w:t>
+      </w:r>
+      <w:r>
+        <w:fldChar w:fldCharType="begin"/>
+      </w:r>
+      <w:r>
+        <w:instrText xml:space="preserve"> XE "</w:instrText>
+      </w:r>
+      <w:r>
+        <w:instrText>porúčajúca právna norma</w:instrText>
+      </w:r>
+      <w:r>
+        <w:instrText xml:space="preserve">" </w:instrText>
+      </w:r>
+      <w:r>
+        <w:fldChar w:fldCharType="end"/>
+      </w:r>
+      <w:r>
+        <w:t xml:space="preserve"> (zakazujúca)</w:t>
       </w:r>
     </w:p>
     <w:p>
@@ -1658,7 +1757,25 @@
         <w:jc w:val="both"/>
       </w:pPr>
       <w:r>
-        <w:t>zákonné právne normy (vyššej právnej sily)</w:t>
+        <w:t>zákonné právne normy</w:t>
+      </w:r>
+      <w:r>
+        <w:fldChar w:fldCharType="begin"/>
+      </w:r>
+      <w:r>
+        <w:instrText xml:space="preserve"> XE "</w:instrText>
+      </w:r>
+      <w:r>
+        <w:instrText>zákonné právne normy</w:instrText>
+      </w:r>
+      <w:r>
+        <w:instrText xml:space="preserve">" </w:instrText>
+      </w:r>
+      <w:r>
+        <w:fldChar w:fldCharType="end"/>
+      </w:r>
+      <w:r>
+        <w:t xml:space="preserve"> (vyššej právnej sily)</w:t>
       </w:r>
     </w:p>
     <w:p>
@@ -1671,7 +1788,25 @@
         <w:jc w:val="both"/>
       </w:pPr>
       <w:r>
-        <w:t>podzákonné (nižšej právnej sily)</w:t>
+        <w:t>podzákonné</w:t>
+      </w:r>
+      <w:r>
+        <w:fldChar w:fldCharType="begin"/>
+      </w:r>
+      <w:r>
+        <w:instrText xml:space="preserve"> XE "</w:instrText>
+      </w:r>
+      <w:r>
+        <w:instrText>podzákonné právne normy</w:instrText>
+      </w:r>
+      <w:r>
+        <w:instrText xml:space="preserve">" </w:instrText>
+      </w:r>
+      <w:r>
+        <w:fldChar w:fldCharType="end"/>
+      </w:r>
+      <w:r>
+        <w:t xml:space="preserve"> (nižšej právnej sily)</w:t>
       </w:r>
     </w:p>
     <w:p>
@@ -1690,7 +1825,25 @@
         <w:jc w:val="both"/>
       </w:pPr>
       <w:r>
-        <w:t>primárna (zákon)</w:t>
+        <w:t>primárna</w:t>
+      </w:r>
+      <w:r>
+        <w:fldChar w:fldCharType="begin"/>
+      </w:r>
+      <w:r>
+        <w:instrText xml:space="preserve"> XE "</w:instrText>
+      </w:r>
+      <w:r>
+        <w:instrText>primárna právna norma</w:instrText>
+      </w:r>
+      <w:r>
+        <w:instrText xml:space="preserve">" </w:instrText>
+      </w:r>
+      <w:r>
+        <w:fldChar w:fldCharType="end"/>
+      </w:r>
+      <w:r>
+        <w:t xml:space="preserve"> (zákon)</w:t>
       </w:r>
     </w:p>
     <w:p>
@@ -1703,7 +1856,25 @@
         <w:jc w:val="both"/>
       </w:pPr>
       <w:r>
-        <w:t>sekundárna (vyhlásenie)</w:t>
+        <w:t>sekundárna</w:t>
+      </w:r>
+      <w:r>
+        <w:fldChar w:fldCharType="begin"/>
+      </w:r>
+      <w:r>
+        <w:instrText xml:space="preserve"> XE "</w:instrText>
+      </w:r>
+      <w:r>
+        <w:instrText>sekundárna právna norma</w:instrText>
+      </w:r>
+      <w:r>
+        <w:instrText xml:space="preserve">" </w:instrText>
+      </w:r>
+      <w:r>
+        <w:fldChar w:fldCharType="end"/>
+      </w:r>
+      <w:r>
+        <w:t xml:space="preserve"> (vyhlásenie)</w:t>
       </w:r>
     </w:p>
     <w:p>
@@ -1767,7 +1938,25 @@
         <w:jc w:val="both"/>
       </w:pPr>
       <w:r>
-        <w:t>„Zásada subsidiarity“</w:t>
+        <w:t>„Zásada subsidiarity</w:t>
+      </w:r>
+      <w:r>
+        <w:fldChar w:fldCharType="begin"/>
+      </w:r>
+      <w:r>
+        <w:instrText xml:space="preserve"> XE "</w:instrText>
+      </w:r>
+      <w:r>
+        <w:instrText>Zásada subsidiarity</w:instrText>
+      </w:r>
+      <w:r>
+        <w:instrText xml:space="preserve">" </w:instrText>
+      </w:r>
+      <w:r>
+        <w:fldChar w:fldCharType="end"/>
+      </w:r>
+      <w:r>
+        <w:t>“</w:t>
       </w:r>
     </w:p>
     <w:p>
@@ -1949,16 +2138,7 @@
         <w:jc w:val="both"/>
       </w:pPr>
       <w:r>
-        <w:t>žiaden z</w:t>
-      </w:r>
-      <w:r>
-        <w:t> </w:t>
-      </w:r>
-      <w:r>
-        <w:t>účastníkov</w:t>
-      </w:r>
-      <w:r>
-        <w:t xml:space="preserve"> nemôže nanútiť povinnosti</w:t>
+        <w:t>žiaden z účastníkov nemôže nanútiť povinnosti</w:t>
       </w:r>
     </w:p>
     <w:p>
@@ -1971,16 +2151,7 @@
         <w:jc w:val="both"/>
       </w:pPr>
       <w:r>
-        <w:t>žiaden z</w:t>
-      </w:r>
-      <w:r>
-        <w:t> </w:t>
-      </w:r>
-      <w:r>
-        <w:t>účastníkov</w:t>
-      </w:r>
-      <w:r>
-        <w:t xml:space="preserve"> si nemôže vynútiť plnenie</w:t>
+        <w:t>žiaden z účastníkov si nemôže vynútiť plnenie</w:t>
       </w:r>
     </w:p>
     <w:p>
@@ -2102,6 +2273,46 @@
       </w:r>
       <w:bookmarkEnd w:id="9"/>
       <w:proofErr w:type="spellEnd"/>
+      <w:r>
+        <w:rPr>
+          <w:b/>
+          <w:bCs/>
+          <w:color w:val="000000" w:themeColor="text1"/>
+        </w:rPr>
+        <w:fldChar w:fldCharType="begin"/>
+      </w:r>
+      <w:r>
+        <w:instrText xml:space="preserve"> XE "</w:instrText>
+      </w:r>
+      <w:r>
+        <w:rPr>
+          <w:b/>
+          <w:bCs/>
+          <w:color w:val="000000" w:themeColor="text1"/>
+        </w:rPr>
+        <w:instrText xml:space="preserve">Zásada </w:instrText>
+      </w:r>
+      <w:proofErr w:type="spellStart"/>
+      <w:r>
+        <w:rPr>
+          <w:b/>
+          <w:bCs/>
+          <w:color w:val="000000" w:themeColor="text1"/>
+        </w:rPr>
+        <w:instrText>ekvity</w:instrText>
+      </w:r>
+      <w:proofErr w:type="spellEnd"/>
+      <w:r>
+        <w:instrText xml:space="preserve">" </w:instrText>
+      </w:r>
+      <w:r>
+        <w:rPr>
+          <w:b/>
+          <w:bCs/>
+          <w:color w:val="000000" w:themeColor="text1"/>
+        </w:rPr>
+        <w:fldChar w:fldCharType="end"/>
+      </w:r>
     </w:p>
     <w:p>
       <w:pPr>
@@ -2225,7 +2436,25 @@
         <w:jc w:val="both"/>
       </w:pPr>
       <w:r>
-        <w:t>„Právo svojpomoci“ – keď bezprostredne hrozí neoprávnený zásah, a nespôsobí sa tak väčšia škoda</w:t>
+        <w:t>„Právo svojpomoci</w:t>
+      </w:r>
+      <w:r>
+        <w:fldChar w:fldCharType="begin"/>
+      </w:r>
+      <w:r>
+        <w:instrText xml:space="preserve"> XE "</w:instrText>
+      </w:r>
+      <w:r>
+        <w:instrText>Právo svojpomoci</w:instrText>
+      </w:r>
+      <w:r>
+        <w:instrText xml:space="preserve">" </w:instrText>
+      </w:r>
+      <w:r>
+        <w:fldChar w:fldCharType="end"/>
+      </w:r>
+      <w:r>
+        <w:t>“ – keď bezprostredne hrozí neoprávnený zásah, a nespôsobí sa tak väčšia škoda</w:t>
       </w:r>
     </w:p>
     <w:p>
@@ -2278,7 +2507,30 @@
         <w:jc w:val="both"/>
       </w:pPr>
       <w:r>
-        <w:t>„Právny dôvod“ (kauza) je zákon, právna skutočnosť</w:t>
+        <w:t>„Právny dôvod</w:t>
+      </w:r>
+      <w:r>
+        <w:fldChar w:fldCharType="begin"/>
+      </w:r>
+      <w:r>
+        <w:instrText xml:space="preserve"> XE "</w:instrText>
+      </w:r>
+      <w:r>
+        <w:instrText xml:space="preserve">Právny </w:instrText>
+      </w:r>
+      <w:proofErr w:type="spellStart"/>
+      <w:r>
+        <w:instrText>dôvod:kauza</w:instrText>
+      </w:r>
+      <w:proofErr w:type="spellEnd"/>
+      <w:r>
+        <w:instrText xml:space="preserve">" </w:instrText>
+      </w:r>
+      <w:r>
+        <w:fldChar w:fldCharType="end"/>
+      </w:r>
+      <w:r>
+        <w:t>“ (kauza) je zákon, právna skutočnosť</w:t>
       </w:r>
       <w:r>
         <w:t xml:space="preserve"> – občianskoprávny vzťah je vzťah kauzálny nepôsobí právny následok, na následok treba právny dôvod (právnu skutočnosť).</w:t>
@@ -2349,6 +2601,23 @@
       </w:r>
       <w:proofErr w:type="spellEnd"/>
       <w:r>
+        <w:fldChar w:fldCharType="begin"/>
+      </w:r>
+      <w:r>
+        <w:instrText xml:space="preserve"> XE "</w:instrText>
+      </w:r>
+      <w:proofErr w:type="spellStart"/>
+      <w:r>
+        <w:instrText>sukcesor</w:instrText>
+      </w:r>
+      <w:proofErr w:type="spellEnd"/>
+      <w:r>
+        <w:instrText xml:space="preserve">" </w:instrText>
+      </w:r>
+      <w:r>
+        <w:fldChar w:fldCharType="end"/>
+      </w:r>
+      <w:r>
         <w:t>/</w:t>
       </w:r>
       <w:proofErr w:type="spellStart"/>
@@ -2356,6 +2625,23 @@
         <w:t>auktor</w:t>
       </w:r>
       <w:proofErr w:type="spellEnd"/>
+      <w:r>
+        <w:fldChar w:fldCharType="begin"/>
+      </w:r>
+      <w:r>
+        <w:instrText xml:space="preserve"> XE "</w:instrText>
+      </w:r>
+      <w:proofErr w:type="spellStart"/>
+      <w:r>
+        <w:instrText>auktor</w:instrText>
+      </w:r>
+      <w:proofErr w:type="spellEnd"/>
+      <w:r>
+        <w:instrText xml:space="preserve">" </w:instrText>
+      </w:r>
+      <w:r>
+        <w:fldChar w:fldCharType="end"/>
+      </w:r>
       <w:r>
         <w:t>)</w:t>
       </w:r>
@@ -2563,23 +2849,95 @@
         <w:jc w:val="both"/>
       </w:pPr>
       <w:r>
-        <w:t>„neopomenuteľný dedič“</w:t>
-      </w:r>
-    </w:p>
-    <w:p>
-      <w:pPr>
-        <w:jc w:val="both"/>
-      </w:pPr>
-      <w:r>
-        <w:t>„relatívna neplatnosť“, „absolútna neplatnosť“</w:t>
-      </w:r>
-    </w:p>
-    <w:p>
-      <w:pPr>
-        <w:jc w:val="both"/>
-      </w:pPr>
-      <w:r>
-        <w:t>„dar neobvyklej hodnoty“</w:t>
+        <w:t>„neopomenuteľný dedič</w:t>
+      </w:r>
+      <w:r>
+        <w:fldChar w:fldCharType="begin"/>
+      </w:r>
+      <w:r>
+        <w:instrText xml:space="preserve"> XE "</w:instrText>
+      </w:r>
+      <w:r>
+        <w:instrText>neopomenuteľný dedič</w:instrText>
+      </w:r>
+      <w:r>
+        <w:instrText xml:space="preserve">" </w:instrText>
+      </w:r>
+      <w:r>
+        <w:fldChar w:fldCharType="end"/>
+      </w:r>
+      <w:r>
+        <w:t>“</w:t>
+      </w:r>
+    </w:p>
+    <w:p>
+      <w:pPr>
+        <w:jc w:val="both"/>
+      </w:pPr>
+      <w:r>
+        <w:t>„relatívna neplatnosť</w:t>
+      </w:r>
+      <w:r>
+        <w:fldChar w:fldCharType="begin"/>
+      </w:r>
+      <w:r>
+        <w:instrText xml:space="preserve"> XE "</w:instrText>
+      </w:r>
+      <w:r>
+        <w:instrText>relatívna neplatnosť</w:instrText>
+      </w:r>
+      <w:r>
+        <w:instrText xml:space="preserve">" </w:instrText>
+      </w:r>
+      <w:r>
+        <w:fldChar w:fldCharType="end"/>
+      </w:r>
+      <w:r>
+        <w:t>“, „absolútna neplatnosť</w:t>
+      </w:r>
+      <w:r>
+        <w:fldChar w:fldCharType="begin"/>
+      </w:r>
+      <w:r>
+        <w:instrText xml:space="preserve"> XE "</w:instrText>
+      </w:r>
+      <w:r>
+        <w:instrText>absolútna neplatnosť</w:instrText>
+      </w:r>
+      <w:r>
+        <w:instrText xml:space="preserve">" </w:instrText>
+      </w:r>
+      <w:r>
+        <w:fldChar w:fldCharType="end"/>
+      </w:r>
+      <w:r>
+        <w:t>“</w:t>
+      </w:r>
+    </w:p>
+    <w:p>
+      <w:pPr>
+        <w:jc w:val="both"/>
+      </w:pPr>
+      <w:r>
+        <w:t>„dar neobvyklej hodnoty</w:t>
+      </w:r>
+      <w:r>
+        <w:fldChar w:fldCharType="begin"/>
+      </w:r>
+      <w:r>
+        <w:instrText xml:space="preserve"> XE "</w:instrText>
+      </w:r>
+      <w:r>
+        <w:instrText>dar neobvyklej hodnoty</w:instrText>
+      </w:r>
+      <w:r>
+        <w:instrText xml:space="preserve">" </w:instrText>
+      </w:r>
+      <w:r>
+        <w:fldChar w:fldCharType="end"/>
+      </w:r>
+      <w:r>
+        <w:t>“</w:t>
       </w:r>
     </w:p>
     <w:p>
@@ -2595,23 +2953,82 @@
       </w:r>
       <w:proofErr w:type="spellEnd"/>
       <w:r>
-        <w:t xml:space="preserve"> nadobúdateľ“</w:t>
-      </w:r>
-    </w:p>
-    <w:p>
-      <w:pPr>
-        <w:jc w:val="both"/>
-      </w:pPr>
-      <w:r>
-        <w:t>„zrejmý zásah do pokojného vzťahu“</w:t>
-      </w:r>
-    </w:p>
-    <w:p>
-      <w:pPr>
-        <w:jc w:val="both"/>
-      </w:pPr>
-      <w:r>
-        <w:t>„prevod a prechod práva“</w:t>
+        <w:t xml:space="preserve"> nadobúdateľ</w:t>
+      </w:r>
+      <w:r>
+        <w:fldChar w:fldCharType="begin"/>
+      </w:r>
+      <w:r>
+        <w:instrText xml:space="preserve"> XE "</w:instrText>
+      </w:r>
+      <w:proofErr w:type="spellStart"/>
+      <w:r>
+        <w:instrText>derivátny</w:instrText>
+      </w:r>
+      <w:proofErr w:type="spellEnd"/>
+      <w:r>
+        <w:instrText xml:space="preserve"> nadobúdateľ</w:instrText>
+      </w:r>
+      <w:r>
+        <w:instrText xml:space="preserve">" </w:instrText>
+      </w:r>
+      <w:r>
+        <w:fldChar w:fldCharType="end"/>
+      </w:r>
+      <w:r>
+        <w:t>“</w:t>
+      </w:r>
+    </w:p>
+    <w:p>
+      <w:pPr>
+        <w:jc w:val="both"/>
+      </w:pPr>
+      <w:r>
+        <w:t>„zrejmý zásah do pokojného vzťahu</w:t>
+      </w:r>
+      <w:r>
+        <w:fldChar w:fldCharType="begin"/>
+      </w:r>
+      <w:r>
+        <w:instrText xml:space="preserve"> XE "</w:instrText>
+      </w:r>
+      <w:r>
+        <w:instrText>zrejmý zásah do pokojného vzťahu</w:instrText>
+      </w:r>
+      <w:r>
+        <w:instrText xml:space="preserve">" </w:instrText>
+      </w:r>
+      <w:r>
+        <w:fldChar w:fldCharType="end"/>
+      </w:r>
+      <w:r>
+        <w:t>“</w:t>
+      </w:r>
+    </w:p>
+    <w:p>
+      <w:pPr>
+        <w:jc w:val="both"/>
+      </w:pPr>
+      <w:r>
+        <w:t>„prevod a prechod práva</w:t>
+      </w:r>
+      <w:r>
+        <w:fldChar w:fldCharType="begin"/>
+      </w:r>
+      <w:r>
+        <w:instrText xml:space="preserve"> XE "</w:instrText>
+      </w:r>
+      <w:r>
+        <w:instrText>prevod a prechod práva</w:instrText>
+      </w:r>
+      <w:r>
+        <w:instrText xml:space="preserve">" </w:instrText>
+      </w:r>
+      <w:r>
+        <w:fldChar w:fldCharType="end"/>
+      </w:r>
+      <w:r>
+        <w:t>“</w:t>
       </w:r>
     </w:p>
     <w:p>
@@ -2627,24 +3044,874 @@
       </w:r>
       <w:proofErr w:type="spellEnd"/>
       <w:r>
+        <w:fldChar w:fldCharType="begin"/>
+      </w:r>
+      <w:r>
+        <w:instrText xml:space="preserve"> XE "</w:instrText>
+      </w:r>
+      <w:r>
+        <w:instrText>univerzálny a singulárny sukcesor</w:instrText>
+      </w:r>
+      <w:r>
+        <w:instrText xml:space="preserve">" </w:instrText>
+      </w:r>
+      <w:r>
+        <w:fldChar w:fldCharType="end"/>
+      </w:r>
+      <w:r>
         <w:t>“</w:t>
       </w:r>
     </w:p>
     <w:p>
-      <w:pPr>
-        <w:jc w:val="both"/>
-      </w:pPr>
-    </w:p>
-    <w:p>
+      <w:r>
+        <w:br w:type="page"/>
+      </w:r>
+    </w:p>
+    <w:p>
+      <w:pPr>
+        <w:pStyle w:val="Nadpis1"/>
+        <w:rPr>
+          <w:b/>
+          <w:bCs/>
+          <w:color w:val="auto"/>
+        </w:rPr>
+      </w:pPr>
+      <w:r>
+        <w:rPr>
+          <w:b/>
+          <w:bCs/>
+          <w:color w:val="auto"/>
+        </w:rPr>
+        <w:t>Zoznam pojmov</w:t>
+      </w:r>
+    </w:p>
+    <w:p>
+      <w:pPr>
+        <w:jc w:val="both"/>
+      </w:pPr>
+    </w:p>
+    <w:p>
+      <w:pPr>
+        <w:rPr>
+          <w:noProof/>
+        </w:rPr>
+      </w:pPr>
       <w:r>
         <w:t xml:space="preserve"> </w:t>
       </w:r>
+      <w:r>
+        <w:fldChar w:fldCharType="begin"/>
+      </w:r>
+      <w:r>
+        <w:instrText xml:space="preserve"> INDEX \e "</w:instrText>
+      </w:r>
+      <w:r>
+        <w:tab/>
+        <w:instrText xml:space="preserve">" \h "A" \c "2" \z "1051" </w:instrText>
+      </w:r>
+      <w:r>
+        <w:fldChar w:fldCharType="separate"/>
+      </w:r>
+    </w:p>
+    <w:p>
+      <w:pPr>
+        <w:rPr>
+          <w:noProof/>
+        </w:rPr>
+        <w:sectPr>
+          <w:footerReference w:type="default" r:id="rId11"/>
+          <w:pgSz w:w="11906" w:h="16838"/>
+          <w:pgMar w:top="1417" w:right="1417" w:bottom="1417" w:left="1417" w:header="567" w:footer="708" w:gutter="0"/>
+          <w:pgNumType w:start="1"/>
+          <w:cols w:space="708"/>
+          <w:docGrid w:linePitch="360"/>
+        </w:sectPr>
+      </w:pPr>
+    </w:p>
+    <w:p>
+      <w:pPr>
+        <w:pStyle w:val="Nadpisregistra"/>
+        <w:keepNext/>
+        <w:tabs>
+          <w:tab w:val="right" w:leader="dot" w:pos="4172"/>
+        </w:tabs>
+        <w:rPr>
+          <w:rFonts w:eastAsiaTheme="minorEastAsia" w:cstheme="minorBidi"/>
+          <w:b w:val="0"/>
+          <w:bCs w:val="0"/>
+          <w:noProof/>
+        </w:rPr>
+      </w:pPr>
+      <w:r>
+        <w:rPr>
+          <w:noProof/>
+        </w:rPr>
+        <w:t>A</w:t>
+      </w:r>
+    </w:p>
+    <w:p>
+      <w:pPr>
+        <w:pStyle w:val="Register1"/>
+        <w:tabs>
+          <w:tab w:val="right" w:leader="dot" w:pos="4172"/>
+        </w:tabs>
+        <w:rPr>
+          <w:noProof/>
+        </w:rPr>
+      </w:pPr>
+      <w:r>
+        <w:rPr>
+          <w:noProof/>
+        </w:rPr>
+        <w:t>absolútna neplatnosť</w:t>
+      </w:r>
+      <w:r>
+        <w:rPr>
+          <w:noProof/>
+        </w:rPr>
+        <w:tab/>
+        <w:t>5</w:t>
+      </w:r>
+    </w:p>
+    <w:p>
+      <w:pPr>
+        <w:pStyle w:val="Register1"/>
+        <w:tabs>
+          <w:tab w:val="right" w:leader="dot" w:pos="4172"/>
+        </w:tabs>
+        <w:rPr>
+          <w:noProof/>
+        </w:rPr>
+      </w:pPr>
+      <w:r>
+        <w:rPr>
+          <w:noProof/>
+        </w:rPr>
+        <w:t>auktor</w:t>
+      </w:r>
+      <w:r>
+        <w:rPr>
+          <w:noProof/>
+        </w:rPr>
+        <w:tab/>
+        <w:t>4</w:t>
+      </w:r>
+    </w:p>
+    <w:p>
+      <w:pPr>
+        <w:pStyle w:val="Nadpisregistra"/>
+        <w:keepNext/>
+        <w:tabs>
+          <w:tab w:val="right" w:leader="dot" w:pos="4172"/>
+        </w:tabs>
+        <w:rPr>
+          <w:rFonts w:eastAsiaTheme="minorEastAsia" w:cstheme="minorBidi"/>
+          <w:b w:val="0"/>
+          <w:bCs w:val="0"/>
+          <w:noProof/>
+        </w:rPr>
+      </w:pPr>
+      <w:r>
+        <w:rPr>
+          <w:noProof/>
+        </w:rPr>
+        <w:t>D</w:t>
+      </w:r>
+    </w:p>
+    <w:p>
+      <w:pPr>
+        <w:pStyle w:val="Register1"/>
+        <w:tabs>
+          <w:tab w:val="right" w:leader="dot" w:pos="4172"/>
+        </w:tabs>
+        <w:rPr>
+          <w:noProof/>
+        </w:rPr>
+      </w:pPr>
+      <w:r>
+        <w:rPr>
+          <w:noProof/>
+        </w:rPr>
+        <w:t>dar neobvyklej hodnoty</w:t>
+      </w:r>
+      <w:r>
+        <w:rPr>
+          <w:noProof/>
+        </w:rPr>
+        <w:tab/>
+        <w:t>5</w:t>
+      </w:r>
+    </w:p>
+    <w:p>
+      <w:pPr>
+        <w:pStyle w:val="Register1"/>
+        <w:tabs>
+          <w:tab w:val="right" w:leader="dot" w:pos="4172"/>
+        </w:tabs>
+        <w:rPr>
+          <w:noProof/>
+        </w:rPr>
+      </w:pPr>
+      <w:r>
+        <w:rPr>
+          <w:noProof/>
+        </w:rPr>
+        <w:t>derivátny nadobúdateľ</w:t>
+      </w:r>
+      <w:r>
+        <w:rPr>
+          <w:noProof/>
+        </w:rPr>
+        <w:tab/>
+        <w:t>5</w:t>
+      </w:r>
+    </w:p>
+    <w:p>
+      <w:pPr>
+        <w:pStyle w:val="Register1"/>
+        <w:tabs>
+          <w:tab w:val="right" w:leader="dot" w:pos="4172"/>
+        </w:tabs>
+        <w:rPr>
+          <w:noProof/>
+        </w:rPr>
+      </w:pPr>
+      <w:r>
+        <w:rPr>
+          <w:noProof/>
+        </w:rPr>
+        <w:t>dispozitívna právna norma</w:t>
+      </w:r>
+      <w:r>
+        <w:rPr>
+          <w:noProof/>
+        </w:rPr>
+        <w:tab/>
+        <w:t>2</w:t>
+      </w:r>
+    </w:p>
+    <w:p>
+      <w:pPr>
+        <w:pStyle w:val="Nadpisregistra"/>
+        <w:keepNext/>
+        <w:tabs>
+          <w:tab w:val="right" w:leader="dot" w:pos="4172"/>
+        </w:tabs>
+        <w:rPr>
+          <w:rFonts w:eastAsiaTheme="minorEastAsia" w:cstheme="minorBidi"/>
+          <w:b w:val="0"/>
+          <w:bCs w:val="0"/>
+          <w:noProof/>
+        </w:rPr>
+      </w:pPr>
+      <w:r>
+        <w:rPr>
+          <w:noProof/>
+        </w:rPr>
+        <w:t>K</w:t>
+      </w:r>
+    </w:p>
+    <w:p>
+      <w:pPr>
+        <w:pStyle w:val="Register1"/>
+        <w:tabs>
+          <w:tab w:val="right" w:leader="dot" w:pos="4172"/>
+        </w:tabs>
+        <w:rPr>
+          <w:noProof/>
+        </w:rPr>
+      </w:pPr>
+      <w:r>
+        <w:rPr>
+          <w:noProof/>
+        </w:rPr>
+        <w:t>kogentná právna norma</w:t>
+      </w:r>
+      <w:r>
+        <w:rPr>
+          <w:noProof/>
+        </w:rPr>
+        <w:tab/>
+        <w:t>2</w:t>
+      </w:r>
+    </w:p>
+    <w:p>
+      <w:pPr>
+        <w:pStyle w:val="Nadpisregistra"/>
+        <w:keepNext/>
+        <w:tabs>
+          <w:tab w:val="right" w:leader="dot" w:pos="4172"/>
+        </w:tabs>
+        <w:rPr>
+          <w:rFonts w:eastAsiaTheme="minorEastAsia" w:cstheme="minorBidi"/>
+          <w:b w:val="0"/>
+          <w:bCs w:val="0"/>
+          <w:noProof/>
+        </w:rPr>
+      </w:pPr>
+      <w:r>
+        <w:rPr>
+          <w:noProof/>
+        </w:rPr>
+        <w:t>N</w:t>
+      </w:r>
+    </w:p>
+    <w:p>
+      <w:pPr>
+        <w:pStyle w:val="Register1"/>
+        <w:tabs>
+          <w:tab w:val="right" w:leader="dot" w:pos="4172"/>
+        </w:tabs>
+        <w:rPr>
+          <w:noProof/>
+        </w:rPr>
+      </w:pPr>
+      <w:r>
+        <w:rPr>
+          <w:noProof/>
+        </w:rPr>
+        <w:t>neopomenuteľný dedič</w:t>
+      </w:r>
+      <w:r>
+        <w:rPr>
+          <w:noProof/>
+        </w:rPr>
+        <w:tab/>
+        <w:t>5</w:t>
+      </w:r>
+    </w:p>
+    <w:p>
+      <w:pPr>
+        <w:pStyle w:val="Nadpisregistra"/>
+        <w:keepNext/>
+        <w:tabs>
+          <w:tab w:val="right" w:leader="dot" w:pos="4172"/>
+        </w:tabs>
+        <w:rPr>
+          <w:rFonts w:eastAsiaTheme="minorEastAsia" w:cstheme="minorBidi"/>
+          <w:b w:val="0"/>
+          <w:bCs w:val="0"/>
+          <w:noProof/>
+        </w:rPr>
+      </w:pPr>
+      <w:r>
+        <w:rPr>
+          <w:noProof/>
+        </w:rPr>
+        <w:t>O</w:t>
+      </w:r>
+    </w:p>
+    <w:p>
+      <w:pPr>
+        <w:pStyle w:val="Register1"/>
+        <w:tabs>
+          <w:tab w:val="right" w:leader="dot" w:pos="4172"/>
+        </w:tabs>
+        <w:rPr>
+          <w:noProof/>
+        </w:rPr>
+      </w:pPr>
+      <w:r>
+        <w:rPr>
+          <w:noProof/>
+        </w:rPr>
+        <w:t>oprávňujúca právna norma</w:t>
+      </w:r>
+      <w:r>
+        <w:rPr>
+          <w:noProof/>
+        </w:rPr>
+        <w:tab/>
+        <w:t>2</w:t>
+      </w:r>
+    </w:p>
+    <w:p>
+      <w:pPr>
+        <w:pStyle w:val="Nadpisregistra"/>
+        <w:keepNext/>
+        <w:tabs>
+          <w:tab w:val="right" w:leader="dot" w:pos="4172"/>
+        </w:tabs>
+        <w:rPr>
+          <w:rFonts w:eastAsiaTheme="minorEastAsia" w:cstheme="minorBidi"/>
+          <w:b w:val="0"/>
+          <w:bCs w:val="0"/>
+          <w:noProof/>
+        </w:rPr>
+      </w:pPr>
+      <w:r>
+        <w:rPr>
+          <w:noProof/>
+        </w:rPr>
+        <w:t>P</w:t>
+      </w:r>
+    </w:p>
+    <w:p>
+      <w:pPr>
+        <w:pStyle w:val="Register1"/>
+        <w:tabs>
+          <w:tab w:val="right" w:leader="dot" w:pos="4172"/>
+        </w:tabs>
+        <w:rPr>
+          <w:noProof/>
+        </w:rPr>
+      </w:pPr>
+      <w:r>
+        <w:rPr>
+          <w:noProof/>
+        </w:rPr>
+        <w:t>podzákonné právne normy</w:t>
+      </w:r>
+      <w:r>
+        <w:rPr>
+          <w:noProof/>
+        </w:rPr>
+        <w:tab/>
+        <w:t>2</w:t>
+      </w:r>
+    </w:p>
+    <w:p>
+      <w:pPr>
+        <w:pStyle w:val="Register1"/>
+        <w:tabs>
+          <w:tab w:val="right" w:leader="dot" w:pos="4172"/>
+        </w:tabs>
+        <w:rPr>
+          <w:noProof/>
+        </w:rPr>
+      </w:pPr>
+      <w:r>
+        <w:rPr>
+          <w:noProof/>
+        </w:rPr>
+        <w:t>porúčajúca právna norma</w:t>
+      </w:r>
+      <w:r>
+        <w:rPr>
+          <w:noProof/>
+        </w:rPr>
+        <w:tab/>
+        <w:t>2</w:t>
+      </w:r>
+    </w:p>
+    <w:p>
+      <w:pPr>
+        <w:pStyle w:val="Register1"/>
+        <w:tabs>
+          <w:tab w:val="right" w:leader="dot" w:pos="4172"/>
+        </w:tabs>
+        <w:rPr>
+          <w:noProof/>
+        </w:rPr>
+      </w:pPr>
+      <w:r>
+        <w:rPr>
+          <w:noProof/>
+        </w:rPr>
+        <w:t>právny dôvod</w:t>
+      </w:r>
+    </w:p>
+    <w:p>
+      <w:pPr>
+        <w:pStyle w:val="Register2"/>
+        <w:tabs>
+          <w:tab w:val="right" w:leader="dot" w:pos="4172"/>
+        </w:tabs>
+        <w:rPr>
+          <w:noProof/>
+        </w:rPr>
+      </w:pPr>
+      <w:r>
+        <w:rPr>
+          <w:noProof/>
+        </w:rPr>
+        <w:t>kauza</w:t>
+      </w:r>
+      <w:r>
+        <w:rPr>
+          <w:noProof/>
+        </w:rPr>
+        <w:tab/>
+        <w:t>4</w:t>
+      </w:r>
+    </w:p>
+    <w:p>
+      <w:pPr>
+        <w:pStyle w:val="Register1"/>
+        <w:tabs>
+          <w:tab w:val="right" w:leader="dot" w:pos="4172"/>
+        </w:tabs>
+        <w:rPr>
+          <w:noProof/>
+        </w:rPr>
+      </w:pPr>
+      <w:r>
+        <w:rPr>
+          <w:noProof/>
+        </w:rPr>
+        <w:t>právo svojpomoci</w:t>
+      </w:r>
+      <w:r>
+        <w:rPr>
+          <w:noProof/>
+        </w:rPr>
+        <w:tab/>
+        <w:t>3</w:t>
+      </w:r>
+    </w:p>
+    <w:p>
+      <w:pPr>
+        <w:pStyle w:val="Register1"/>
+        <w:tabs>
+          <w:tab w:val="right" w:leader="dot" w:pos="4172"/>
+        </w:tabs>
+        <w:rPr>
+          <w:noProof/>
+        </w:rPr>
+      </w:pPr>
+      <w:r>
+        <w:rPr>
+          <w:noProof/>
+        </w:rPr>
+        <w:t>prevod a prechod práva</w:t>
+      </w:r>
+      <w:r>
+        <w:rPr>
+          <w:noProof/>
+        </w:rPr>
+        <w:tab/>
+        <w:t>5</w:t>
+      </w:r>
+    </w:p>
+    <w:p>
+      <w:pPr>
+        <w:pStyle w:val="Register1"/>
+        <w:tabs>
+          <w:tab w:val="right" w:leader="dot" w:pos="4172"/>
+        </w:tabs>
+        <w:rPr>
+          <w:noProof/>
+        </w:rPr>
+      </w:pPr>
+      <w:r>
+        <w:rPr>
+          <w:noProof/>
+        </w:rPr>
+        <w:t>primárna právna norma</w:t>
+      </w:r>
+      <w:r>
+        <w:rPr>
+          <w:noProof/>
+        </w:rPr>
+        <w:tab/>
+        <w:t>2</w:t>
+      </w:r>
+    </w:p>
+    <w:p>
+      <w:pPr>
+        <w:pStyle w:val="Nadpisregistra"/>
+        <w:keepNext/>
+        <w:tabs>
+          <w:tab w:val="right" w:leader="dot" w:pos="4172"/>
+        </w:tabs>
+        <w:rPr>
+          <w:rFonts w:eastAsiaTheme="minorEastAsia" w:cstheme="minorBidi"/>
+          <w:b w:val="0"/>
+          <w:bCs w:val="0"/>
+          <w:noProof/>
+        </w:rPr>
+      </w:pPr>
+      <w:r>
+        <w:rPr>
+          <w:noProof/>
+        </w:rPr>
+        <w:t>R</w:t>
+      </w:r>
+    </w:p>
+    <w:p>
+      <w:pPr>
+        <w:pStyle w:val="Register1"/>
+        <w:tabs>
+          <w:tab w:val="right" w:leader="dot" w:pos="4172"/>
+        </w:tabs>
+        <w:rPr>
+          <w:noProof/>
+        </w:rPr>
+      </w:pPr>
+      <w:r>
+        <w:rPr>
+          <w:noProof/>
+        </w:rPr>
+        <w:t>relatívna neplatnosť</w:t>
+      </w:r>
+      <w:r>
+        <w:rPr>
+          <w:noProof/>
+        </w:rPr>
+        <w:tab/>
+        <w:t>5</w:t>
+      </w:r>
+    </w:p>
+    <w:p>
+      <w:pPr>
+        <w:pStyle w:val="Nadpisregistra"/>
+        <w:keepNext/>
+        <w:tabs>
+          <w:tab w:val="right" w:leader="dot" w:pos="4172"/>
+        </w:tabs>
+        <w:rPr>
+          <w:rFonts w:eastAsiaTheme="minorEastAsia" w:cstheme="minorBidi"/>
+          <w:b w:val="0"/>
+          <w:bCs w:val="0"/>
+          <w:noProof/>
+        </w:rPr>
+      </w:pPr>
+      <w:r>
+        <w:rPr>
+          <w:noProof/>
+        </w:rPr>
+        <w:t>S</w:t>
+      </w:r>
+    </w:p>
+    <w:p>
+      <w:pPr>
+        <w:pStyle w:val="Register1"/>
+        <w:tabs>
+          <w:tab w:val="right" w:leader="dot" w:pos="4172"/>
+        </w:tabs>
+        <w:rPr>
+          <w:noProof/>
+        </w:rPr>
+      </w:pPr>
+      <w:r>
+        <w:rPr>
+          <w:noProof/>
+        </w:rPr>
+        <w:t>sekundárna právna norma</w:t>
+      </w:r>
+      <w:r>
+        <w:rPr>
+          <w:noProof/>
+        </w:rPr>
+        <w:tab/>
+        <w:t>2</w:t>
+      </w:r>
+    </w:p>
+    <w:p>
+      <w:pPr>
+        <w:pStyle w:val="Register1"/>
+        <w:tabs>
+          <w:tab w:val="right" w:leader="dot" w:pos="4172"/>
+        </w:tabs>
+        <w:rPr>
+          <w:noProof/>
+        </w:rPr>
+      </w:pPr>
+      <w:r>
+        <w:rPr>
+          <w:noProof/>
+        </w:rPr>
+        <w:t>sukcesor</w:t>
+      </w:r>
+      <w:r>
+        <w:rPr>
+          <w:noProof/>
+        </w:rPr>
+        <w:tab/>
+        <w:t>4</w:t>
+      </w:r>
+    </w:p>
+    <w:p>
+      <w:pPr>
+        <w:pStyle w:val="Nadpisregistra"/>
+        <w:keepNext/>
+        <w:tabs>
+          <w:tab w:val="right" w:leader="dot" w:pos="4172"/>
+        </w:tabs>
+        <w:rPr>
+          <w:rFonts w:eastAsiaTheme="minorEastAsia" w:cstheme="minorBidi"/>
+          <w:b w:val="0"/>
+          <w:bCs w:val="0"/>
+          <w:noProof/>
+        </w:rPr>
+      </w:pPr>
+      <w:r>
+        <w:rPr>
+          <w:noProof/>
+        </w:rPr>
+        <w:t>U</w:t>
+      </w:r>
+    </w:p>
+    <w:p>
+      <w:pPr>
+        <w:pStyle w:val="Register1"/>
+        <w:tabs>
+          <w:tab w:val="right" w:leader="dot" w:pos="4172"/>
+        </w:tabs>
+        <w:rPr>
+          <w:noProof/>
+        </w:rPr>
+      </w:pPr>
+      <w:r>
+        <w:rPr>
+          <w:noProof/>
+        </w:rPr>
+        <w:t>univerzálny a singulárny sukcesor</w:t>
+      </w:r>
+      <w:r>
+        <w:rPr>
+          <w:noProof/>
+        </w:rPr>
+        <w:tab/>
+        <w:t>5</w:t>
+      </w:r>
+    </w:p>
+    <w:p>
+      <w:pPr>
+        <w:pStyle w:val="Nadpisregistra"/>
+        <w:keepNext/>
+        <w:tabs>
+          <w:tab w:val="right" w:leader="dot" w:pos="4172"/>
+        </w:tabs>
+        <w:rPr>
+          <w:rFonts w:eastAsiaTheme="minorEastAsia" w:cstheme="minorBidi"/>
+          <w:b w:val="0"/>
+          <w:bCs w:val="0"/>
+          <w:noProof/>
+        </w:rPr>
+      </w:pPr>
+      <w:r>
+        <w:rPr>
+          <w:noProof/>
+        </w:rPr>
+        <w:t>Z</w:t>
+      </w:r>
+    </w:p>
+    <w:p>
+      <w:pPr>
+        <w:pStyle w:val="Register1"/>
+        <w:tabs>
+          <w:tab w:val="right" w:leader="dot" w:pos="4172"/>
+        </w:tabs>
+        <w:rPr>
+          <w:noProof/>
+        </w:rPr>
+      </w:pPr>
+      <w:r>
+        <w:rPr>
+          <w:noProof/>
+        </w:rPr>
+        <w:t>zákonné právne normy</w:t>
+      </w:r>
+      <w:r>
+        <w:rPr>
+          <w:noProof/>
+        </w:rPr>
+        <w:tab/>
+        <w:t>2</w:t>
+      </w:r>
+    </w:p>
+    <w:p>
+      <w:pPr>
+        <w:pStyle w:val="Register1"/>
+        <w:tabs>
+          <w:tab w:val="right" w:leader="dot" w:pos="4172"/>
+        </w:tabs>
+        <w:rPr>
+          <w:noProof/>
+        </w:rPr>
+      </w:pPr>
+      <w:r>
+        <w:rPr>
+          <w:noProof/>
+          <w:color w:val="000000" w:themeColor="text1"/>
+        </w:rPr>
+        <w:t>zásada ekvity</w:t>
+      </w:r>
+      <w:r>
+        <w:rPr>
+          <w:noProof/>
+        </w:rPr>
+        <w:tab/>
+      </w:r>
+      <w:r>
+        <w:rPr>
+          <w:noProof/>
+        </w:rPr>
+        <w:t>3</w:t>
+      </w:r>
+    </w:p>
+    <w:p>
+      <w:pPr>
+        <w:pStyle w:val="Register1"/>
+        <w:tabs>
+          <w:tab w:val="right" w:leader="dot" w:pos="4172"/>
+        </w:tabs>
+        <w:rPr>
+          <w:noProof/>
+        </w:rPr>
+      </w:pPr>
+      <w:r>
+        <w:rPr>
+          <w:noProof/>
+        </w:rPr>
+        <w:t>Zásada subsidiarity</w:t>
+      </w:r>
+      <w:r>
+        <w:rPr>
+          <w:noProof/>
+        </w:rPr>
+        <w:tab/>
+        <w:t>3</w:t>
+      </w:r>
+    </w:p>
+    <w:p>
+      <w:pPr>
+        <w:pStyle w:val="Register1"/>
+        <w:tabs>
+          <w:tab w:val="right" w:leader="dot" w:pos="4172"/>
+        </w:tabs>
+        <w:rPr>
+          <w:noProof/>
+        </w:rPr>
+      </w:pPr>
+      <w:r>
+        <w:rPr>
+          <w:noProof/>
+        </w:rPr>
+        <w:t>zrejmý zásah do pokojného vzťahu</w:t>
+      </w:r>
+      <w:r>
+        <w:rPr>
+          <w:noProof/>
+        </w:rPr>
+        <w:tab/>
+        <w:t>5</w:t>
+      </w:r>
+    </w:p>
+    <w:p>
+      <w:pPr>
+        <w:rPr>
+          <w:noProof/>
+        </w:rPr>
+        <w:sectPr>
+          <w:type w:val="continuous"/>
+          <w:pgSz w:w="11906" w:h="16838"/>
+          <w:pgMar w:top="1417" w:right="1417" w:bottom="1417" w:left="1417" w:header="567" w:footer="708" w:gutter="0"/>
+          <w:cols w:num="2" w:space="708"/>
+          <w:docGrid w:linePitch="360"/>
+        </w:sectPr>
+      </w:pPr>
+    </w:p>
+    <w:p>
+      <w:r>
+        <w:fldChar w:fldCharType="end"/>
+      </w:r>
     </w:p>
     <w:sectPr>
-      <w:footerReference w:type="default" r:id="rId11"/>
+      <w:type w:val="continuous"/>
       <w:pgSz w:w="11906" w:h="16838"/>
       <w:pgMar w:top="1417" w:right="1417" w:bottom="1417" w:left="1417" w:header="567" w:footer="708" w:gutter="0"/>
-      <w:pgNumType w:start="1"/>
       <w:cols w:space="708"/>
       <w:docGrid w:linePitch="360"/>
     </w:sectPr>
@@ -7344,6 +8611,187 @@
       <w:color w:val="2F5496" w:themeColor="accent1" w:themeShade="BF"/>
     </w:rPr>
   </w:style>
+  <w:style w:type="paragraph" w:styleId="Register1">
+    <w:name w:val="index 1"/>
+    <w:basedOn w:val="Normlny"/>
+    <w:next w:val="Normlny"/>
+    <w:autoRedefine/>
+    <w:uiPriority w:val="99"/>
+    <w:unhideWhenUsed/>
+    <w:rsid w:val="00D40BB3"/>
+    <w:pPr>
+      <w:spacing w:after="0"/>
+      <w:ind w:left="220" w:hanging="220"/>
+    </w:pPr>
+    <w:rPr>
+      <w:rFonts w:cstheme="minorHAnsi"/>
+      <w:sz w:val="18"/>
+      <w:szCs w:val="18"/>
+    </w:rPr>
+  </w:style>
+  <w:style w:type="paragraph" w:styleId="Register2">
+    <w:name w:val="index 2"/>
+    <w:basedOn w:val="Normlny"/>
+    <w:next w:val="Normlny"/>
+    <w:autoRedefine/>
+    <w:uiPriority w:val="99"/>
+    <w:unhideWhenUsed/>
+    <w:rsid w:val="00D40BB3"/>
+    <w:pPr>
+      <w:spacing w:after="0"/>
+      <w:ind w:left="440" w:hanging="220"/>
+    </w:pPr>
+    <w:rPr>
+      <w:rFonts w:cstheme="minorHAnsi"/>
+      <w:sz w:val="18"/>
+      <w:szCs w:val="18"/>
+    </w:rPr>
+  </w:style>
+  <w:style w:type="paragraph" w:styleId="Register3">
+    <w:name w:val="index 3"/>
+    <w:basedOn w:val="Normlny"/>
+    <w:next w:val="Normlny"/>
+    <w:autoRedefine/>
+    <w:uiPriority w:val="99"/>
+    <w:unhideWhenUsed/>
+    <w:rsid w:val="00D40BB3"/>
+    <w:pPr>
+      <w:spacing w:after="0"/>
+      <w:ind w:left="660" w:hanging="220"/>
+    </w:pPr>
+    <w:rPr>
+      <w:rFonts w:cstheme="minorHAnsi"/>
+      <w:sz w:val="18"/>
+      <w:szCs w:val="18"/>
+    </w:rPr>
+  </w:style>
+  <w:style w:type="paragraph" w:styleId="Register4">
+    <w:name w:val="index 4"/>
+    <w:basedOn w:val="Normlny"/>
+    <w:next w:val="Normlny"/>
+    <w:autoRedefine/>
+    <w:uiPriority w:val="99"/>
+    <w:unhideWhenUsed/>
+    <w:rsid w:val="00D40BB3"/>
+    <w:pPr>
+      <w:spacing w:after="0"/>
+      <w:ind w:left="880" w:hanging="220"/>
+    </w:pPr>
+    <w:rPr>
+      <w:rFonts w:cstheme="minorHAnsi"/>
+      <w:sz w:val="18"/>
+      <w:szCs w:val="18"/>
+    </w:rPr>
+  </w:style>
+  <w:style w:type="paragraph" w:styleId="Register5">
+    <w:name w:val="index 5"/>
+    <w:basedOn w:val="Normlny"/>
+    <w:next w:val="Normlny"/>
+    <w:autoRedefine/>
+    <w:uiPriority w:val="99"/>
+    <w:unhideWhenUsed/>
+    <w:rsid w:val="00D40BB3"/>
+    <w:pPr>
+      <w:spacing w:after="0"/>
+      <w:ind w:left="1100" w:hanging="220"/>
+    </w:pPr>
+    <w:rPr>
+      <w:rFonts w:cstheme="minorHAnsi"/>
+      <w:sz w:val="18"/>
+      <w:szCs w:val="18"/>
+    </w:rPr>
+  </w:style>
+  <w:style w:type="paragraph" w:styleId="Register6">
+    <w:name w:val="index 6"/>
+    <w:basedOn w:val="Normlny"/>
+    <w:next w:val="Normlny"/>
+    <w:autoRedefine/>
+    <w:uiPriority w:val="99"/>
+    <w:unhideWhenUsed/>
+    <w:rsid w:val="00D40BB3"/>
+    <w:pPr>
+      <w:spacing w:after="0"/>
+      <w:ind w:left="1320" w:hanging="220"/>
+    </w:pPr>
+    <w:rPr>
+      <w:rFonts w:cstheme="minorHAnsi"/>
+      <w:sz w:val="18"/>
+      <w:szCs w:val="18"/>
+    </w:rPr>
+  </w:style>
+  <w:style w:type="paragraph" w:styleId="Register7">
+    <w:name w:val="index 7"/>
+    <w:basedOn w:val="Normlny"/>
+    <w:next w:val="Normlny"/>
+    <w:autoRedefine/>
+    <w:uiPriority w:val="99"/>
+    <w:unhideWhenUsed/>
+    <w:rsid w:val="00D40BB3"/>
+    <w:pPr>
+      <w:spacing w:after="0"/>
+      <w:ind w:left="1540" w:hanging="220"/>
+    </w:pPr>
+    <w:rPr>
+      <w:rFonts w:cstheme="minorHAnsi"/>
+      <w:sz w:val="18"/>
+      <w:szCs w:val="18"/>
+    </w:rPr>
+  </w:style>
+  <w:style w:type="paragraph" w:styleId="Register8">
+    <w:name w:val="index 8"/>
+    <w:basedOn w:val="Normlny"/>
+    <w:next w:val="Normlny"/>
+    <w:autoRedefine/>
+    <w:uiPriority w:val="99"/>
+    <w:unhideWhenUsed/>
+    <w:rsid w:val="00D40BB3"/>
+    <w:pPr>
+      <w:spacing w:after="0"/>
+      <w:ind w:left="1760" w:hanging="220"/>
+    </w:pPr>
+    <w:rPr>
+      <w:rFonts w:cstheme="minorHAnsi"/>
+      <w:sz w:val="18"/>
+      <w:szCs w:val="18"/>
+    </w:rPr>
+  </w:style>
+  <w:style w:type="paragraph" w:styleId="Register9">
+    <w:name w:val="index 9"/>
+    <w:basedOn w:val="Normlny"/>
+    <w:next w:val="Normlny"/>
+    <w:autoRedefine/>
+    <w:uiPriority w:val="99"/>
+    <w:unhideWhenUsed/>
+    <w:rsid w:val="00D40BB3"/>
+    <w:pPr>
+      <w:spacing w:after="0"/>
+      <w:ind w:left="1980" w:hanging="220"/>
+    </w:pPr>
+    <w:rPr>
+      <w:rFonts w:cstheme="minorHAnsi"/>
+      <w:sz w:val="18"/>
+      <w:szCs w:val="18"/>
+    </w:rPr>
+  </w:style>
+  <w:style w:type="paragraph" w:styleId="Nadpisregistra">
+    <w:name w:val="index heading"/>
+    <w:basedOn w:val="Normlny"/>
+    <w:next w:val="Register1"/>
+    <w:uiPriority w:val="99"/>
+    <w:unhideWhenUsed/>
+    <w:rsid w:val="00D40BB3"/>
+    <w:pPr>
+      <w:spacing w:before="240" w:after="120"/>
+      <w:jc w:val="center"/>
+    </w:pPr>
+    <w:rPr>
+      <w:rFonts w:cstheme="minorHAnsi"/>
+      <w:b/>
+      <w:bCs/>
+      <w:sz w:val="26"/>
+      <w:szCs w:val="26"/>
+    </w:rPr>
+  </w:style>
 </w:styles>
 </file>
 
@@ -7647,7 +9095,7 @@
 </file>
 
 <file path=customXml/itemProps1.xml><?xml version="1.0" encoding="utf-8"?>
-<ds:datastoreItem xmlns:ds="http://schemas.openxmlformats.org/officeDocument/2006/customXml" ds:itemID="{A8FD5D28-C1F2-4FEA-9C66-43BD5F95E7CF}">
+<ds:datastoreItem xmlns:ds="http://schemas.openxmlformats.org/officeDocument/2006/customXml" ds:itemID="{FBEBEF5E-3AC0-447C-AC3A-3496ABEE1410}">
   <ds:schemaRefs>
     <ds:schemaRef ds:uri="http://schemas.openxmlformats.org/officeDocument/2006/bibliography"/>
   </ds:schemaRefs>

</xml_diff>